<commit_message>
Updated sample test doc file
</commit_message>
<xml_diff>
--- a/sample_Test_file.docx
+++ b/sample_Test_file.docx
@@ -1352,85 +1352,6 @@
     <w:p>
       <w:r>
         <w:t>Answer: A</w:t>
-      </w:r>
-    </w:p>
-    <w:p/>
-    <w:p>
-      <w:r>
-        <w:t>29-NU. If a solution has pH = 3, is it acidic or basic?</w:t>
-      </w:r>
-      <w:r>
-        <w:br/>
-      </w:r>
-    </w:p>
-    <w:p>
-      <w:r>
-        <w:t>Image= No</w:t>
-      </w:r>
-    </w:p>
-    <w:p>
-      <w:r>
-        <w:t>Positive marks= 4</w:t>
-      </w:r>
-    </w:p>
-    <w:p>
-      <w:r>
-        <w:t>Negative marks= 1</w:t>
-      </w:r>
-    </w:p>
-    <w:p>
-      <w:r>
-        <w:lastRenderedPageBreak/>
-        <w:t>Answer: Acidic</w:t>
-      </w:r>
-    </w:p>
-    <w:p/>
-    <w:p>
-      <w:r>
-        <w:t>30-MMC. Which of the following are indicators?</w:t>
-      </w:r>
-      <w:r>
-        <w:br/>
-      </w:r>
-    </w:p>
-    <w:p>
-      <w:r>
-        <w:t>Image= No</w:t>
-      </w:r>
-    </w:p>
-    <w:p>
-      <w:r>
-        <w:t>Positive marks= 4</w:t>
-      </w:r>
-    </w:p>
-    <w:p>
-      <w:r>
-        <w:t>Negative marks= 1</w:t>
-      </w:r>
-    </w:p>
-    <w:p>
-      <w:r>
-        <w:t>A) Litmus</w:t>
-      </w:r>
-    </w:p>
-    <w:p>
-      <w:r>
-        <w:t>B) Phenolphthalein</w:t>
-      </w:r>
-    </w:p>
-    <w:p>
-      <w:r>
-        <w:t>C) NaCl</w:t>
-      </w:r>
-    </w:p>
-    <w:p>
-      <w:r>
-        <w:t>D) Methyl orange</w:t>
-      </w:r>
-    </w:p>
-    <w:p>
-      <w:r>
-        <w:t>Answer: A, B, D</w:t>
       </w:r>
     </w:p>
     <w:p/>

</xml_diff>